<commit_message>
working on menu and user input
</commit_message>
<xml_diff>
--- a/csc6003/week4/Learning.docx
+++ b/csc6003/week4/Learning.docx
@@ -2,6 +2,188 @@
 <file path=word/document.xml><?xml version="1.0" encoding="utf-8"?>
 <w:document xmlns:wpc="http://schemas.microsoft.com/office/word/2010/wordprocessingCanvas" xmlns:cx="http://schemas.microsoft.com/office/drawing/2014/chartex" xmlns:cx1="http://schemas.microsoft.com/office/drawing/2015/9/8/chartex" xmlns:cx2="http://schemas.microsoft.com/office/drawing/2015/10/21/chartex" xmlns:cx3="http://schemas.microsoft.com/office/drawing/2016/5/9/chartex" xmlns:cx4="http://schemas.microsoft.com/office/drawing/2016/5/10/chartex" xmlns:cx5="http://schemas.microsoft.com/office/drawing/2016/5/11/chartex" xmlns:cx6="http://schemas.microsoft.com/office/drawing/2016/5/12/chartex" xmlns:cx7="http://schemas.microsoft.com/office/drawing/2016/5/13/chartex" xmlns:cx8="http://schemas.microsoft.com/office/drawing/2016/5/14/chartex" xmlns:mc="http://schemas.openxmlformats.org/markup-compatibility/2006" xmlns:aink="http://schemas.microsoft.com/office/drawing/2016/ink" xmlns:am3d="http://schemas.microsoft.com/office/drawing/2017/model3d" xmlns:o="urn:schemas-microsoft-com:office:office" xmlns:oel="http://schemas.microsoft.com/office/2019/extlst" xmlns:r="http://schemas.openxmlformats.org/officeDocument/2006/relationships" xmlns:m="http://schemas.openxmlformats.org/officeDocument/2006/math" xmlns:v="urn:schemas-microsoft-com:vml" xmlns:wp14="http://schemas.microsoft.com/office/word/2010/wordprocessingDrawing" xmlns:wp="http://schemas.openxmlformats.org/drawingml/2006/wordprocessingDrawing" xmlns:w10="urn:schemas-microsoft-com:office:word" xmlns:w="http://schemas.openxmlformats.org/wordprocessingml/2006/main" xmlns:w14="http://schemas.microsoft.com/office/word/2010/wordml" xmlns:w15="http://schemas.microsoft.com/office/word/2012/wordml" xmlns:w16cex="http://schemas.microsoft.com/office/word/2018/wordml/cex" xmlns:w16cid="http://schemas.microsoft.com/office/word/2016/wordml/cid" xmlns:w16="http://schemas.microsoft.com/office/word/2018/wordml" xmlns:w16du="http://schemas.microsoft.com/office/word/2023/wordml/word16du" xmlns:w16sdtdh="http://schemas.microsoft.com/office/word/2020/wordml/sdtdatahash" xmlns:w16sdtfl="http://schemas.microsoft.com/office/word/2024/wordml/sdtformatlock" xmlns:w16se="http://schemas.microsoft.com/office/word/2015/wordml/symex" xmlns:wpg="http://schemas.microsoft.com/office/word/2010/wordprocessingGroup" xmlns:wpi="http://schemas.microsoft.com/office/word/2010/wordprocessingInk" xmlns:wne="http://schemas.microsoft.com/office/word/2006/wordml" xmlns:wps="http://schemas.microsoft.com/office/word/2010/wordprocessingShape" mc:Ignorable="w14 w15 w16se w16cid w16 w16cex w16sdtdh w16sdtfl w16du wp14">
   <w:body>
+    <w:p>
+      <w:pPr>
+        <w:pStyle w:val="ListParagraph"/>
+        <w:numPr>
+          <w:ilvl w:val="0"/>
+          <w:numId w:val="5"/>
+        </w:numPr>
+      </w:pPr>
+      <w:r>
+        <w:t>Approach ideas to week 4 project:</w:t>
+      </w:r>
+    </w:p>
+    <w:p>
+      <w:pPr>
+        <w:pStyle w:val="ListParagraph"/>
+        <w:numPr>
+          <w:ilvl w:val="1"/>
+          <w:numId w:val="5"/>
+        </w:numPr>
+      </w:pPr>
+      <w:r>
+        <w:t xml:space="preserve">Build a parent class </w:t>
+      </w:r>
+      <w:proofErr w:type="gramStart"/>
+      <w:r>
+        <w:t>for  ‘</w:t>
+      </w:r>
+      <w:proofErr w:type="gramEnd"/>
+      <w:r>
+        <w:t>user’</w:t>
+      </w:r>
+    </w:p>
+    <w:p>
+      <w:pPr>
+        <w:pStyle w:val="ListParagraph"/>
+        <w:numPr>
+          <w:ilvl w:val="2"/>
+          <w:numId w:val="5"/>
+        </w:numPr>
+      </w:pPr>
+      <w:proofErr w:type="spellStart"/>
+      <w:proofErr w:type="gramStart"/>
+      <w:r>
+        <w:t>Firstname</w:t>
+      </w:r>
+      <w:proofErr w:type="spellEnd"/>
+      <w:proofErr w:type="gramEnd"/>
+    </w:p>
+    <w:p>
+      <w:pPr>
+        <w:pStyle w:val="ListParagraph"/>
+        <w:numPr>
+          <w:ilvl w:val="2"/>
+          <w:numId w:val="5"/>
+        </w:numPr>
+      </w:pPr>
+      <w:proofErr w:type="gramStart"/>
+      <w:r>
+        <w:t>Lastname</w:t>
+      </w:r>
+      <w:proofErr w:type="gramEnd"/>
+    </w:p>
+    <w:p>
+      <w:pPr>
+        <w:pStyle w:val="ListParagraph"/>
+        <w:numPr>
+          <w:ilvl w:val="2"/>
+          <w:numId w:val="5"/>
+        </w:numPr>
+      </w:pPr>
+      <w:r>
+        <w:t>Username</w:t>
+      </w:r>
+    </w:p>
+    <w:p>
+      <w:pPr>
+        <w:pStyle w:val="ListParagraph"/>
+        <w:numPr>
+          <w:ilvl w:val="2"/>
+          <w:numId w:val="5"/>
+        </w:numPr>
+      </w:pPr>
+      <w:r>
+        <w:t>Dictionary for music collection</w:t>
+      </w:r>
+    </w:p>
+    <w:p>
+      <w:pPr>
+        <w:pStyle w:val="ListParagraph"/>
+        <w:numPr>
+          <w:ilvl w:val="2"/>
+          <w:numId w:val="5"/>
+        </w:numPr>
+      </w:pPr>
+      <w:r>
+        <w:t>A method to add songs to the music collection.</w:t>
+      </w:r>
+    </w:p>
+    <w:p>
+      <w:pPr>
+        <w:pStyle w:val="ListParagraph"/>
+        <w:numPr>
+          <w:ilvl w:val="2"/>
+          <w:numId w:val="5"/>
+        </w:numPr>
+      </w:pPr>
+      <w:r>
+        <w:t xml:space="preserve">Then all subclasses referring to the user can inherit from the parent class. </w:t>
+      </w:r>
+    </w:p>
+    <w:p>
+      <w:pPr>
+        <w:pStyle w:val="ListParagraph"/>
+        <w:numPr>
+          <w:ilvl w:val="1"/>
+          <w:numId w:val="5"/>
+        </w:numPr>
+      </w:pPr>
+      <w:r>
+        <w:t>Build a parent class for ‘songs’</w:t>
+      </w:r>
+    </w:p>
+    <w:p>
+      <w:pPr>
+        <w:pStyle w:val="ListParagraph"/>
+        <w:numPr>
+          <w:ilvl w:val="2"/>
+          <w:numId w:val="5"/>
+        </w:numPr>
+      </w:pPr>
+      <w:r>
+        <w:t xml:space="preserve">Then all subclasses referring to songs can </w:t>
+      </w:r>
+      <w:proofErr w:type="gramStart"/>
+      <w:r>
+        <w:t>inherit</w:t>
+      </w:r>
+      <w:proofErr w:type="gramEnd"/>
+      <w:r>
+        <w:t xml:space="preserve"> from it.</w:t>
+      </w:r>
+    </w:p>
+    <w:p>
+      <w:pPr>
+        <w:pStyle w:val="ListParagraph"/>
+        <w:numPr>
+          <w:ilvl w:val="2"/>
+          <w:numId w:val="5"/>
+        </w:numPr>
+      </w:pPr>
+      <w:r>
+        <w:t xml:space="preserve">Songs can use dictionaries to </w:t>
+      </w:r>
+      <w:r>
+        <w:t>hold details:</w:t>
+      </w:r>
+    </w:p>
+    <w:p>
+      <w:pPr>
+        <w:pStyle w:val="ListParagraph"/>
+        <w:numPr>
+          <w:ilvl w:val="3"/>
+          <w:numId w:val="5"/>
+        </w:numPr>
+      </w:pPr>
+      <w:proofErr w:type="gramStart"/>
+      <w:r>
+        <w:t>{title: {artist</w:t>
+      </w:r>
+      <w:proofErr w:type="gramEnd"/>
+      <w:r>
+        <w:t>: Nas</w:t>
+      </w:r>
+      <w:proofErr w:type="gramStart"/>
+      <w:r>
+        <w:t>, }</w:t>
+      </w:r>
+      <w:proofErr w:type="gramEnd"/>
+      <w:r>
+        <w:t>}</w:t>
+      </w:r>
+    </w:p>
     <w:p/>
     <w:sectPr>
       <w:pgSz w:w="12240" w:h="15840"/>
@@ -463,6 +645,119 @@
     </w:lvl>
   </w:abstractNum>
   <w:abstractNum w:abstractNumId="3" w15:restartNumberingAfterBreak="0">
+    <w:nsid w:val="3FC82A72"/>
+    <w:multiLevelType w:val="hybridMultilevel"/>
+    <w:tmpl w:val="392A55D0"/>
+    <w:lvl w:ilvl="0" w:tplc="04090001">
+      <w:start w:val="1"/>
+      <w:numFmt w:val="bullet"/>
+      <w:lvlText w:val=""/>
+      <w:lvlJc w:val="left"/>
+      <w:pPr>
+        <w:ind w:left="720" w:hanging="360"/>
+      </w:pPr>
+      <w:rPr>
+        <w:rFonts w:ascii="Symbol" w:hAnsi="Symbol" w:hint="default"/>
+      </w:rPr>
+    </w:lvl>
+    <w:lvl w:ilvl="1" w:tplc="04090003">
+      <w:start w:val="1"/>
+      <w:numFmt w:val="bullet"/>
+      <w:lvlText w:val="o"/>
+      <w:lvlJc w:val="left"/>
+      <w:pPr>
+        <w:ind w:left="1440" w:hanging="360"/>
+      </w:pPr>
+      <w:rPr>
+        <w:rFonts w:ascii="Courier New" w:hAnsi="Courier New" w:cs="Courier New" w:hint="default"/>
+      </w:rPr>
+    </w:lvl>
+    <w:lvl w:ilvl="2" w:tplc="04090005">
+      <w:start w:val="1"/>
+      <w:numFmt w:val="bullet"/>
+      <w:lvlText w:val=""/>
+      <w:lvlJc w:val="left"/>
+      <w:pPr>
+        <w:ind w:left="2160" w:hanging="360"/>
+      </w:pPr>
+      <w:rPr>
+        <w:rFonts w:ascii="Wingdings" w:hAnsi="Wingdings" w:hint="default"/>
+      </w:rPr>
+    </w:lvl>
+    <w:lvl w:ilvl="3" w:tplc="04090001">
+      <w:start w:val="1"/>
+      <w:numFmt w:val="bullet"/>
+      <w:lvlText w:val=""/>
+      <w:lvlJc w:val="left"/>
+      <w:pPr>
+        <w:ind w:left="2880" w:hanging="360"/>
+      </w:pPr>
+      <w:rPr>
+        <w:rFonts w:ascii="Symbol" w:hAnsi="Symbol" w:hint="default"/>
+      </w:rPr>
+    </w:lvl>
+    <w:lvl w:ilvl="4" w:tplc="04090003" w:tentative="1">
+      <w:start w:val="1"/>
+      <w:numFmt w:val="bullet"/>
+      <w:lvlText w:val="o"/>
+      <w:lvlJc w:val="left"/>
+      <w:pPr>
+        <w:ind w:left="3600" w:hanging="360"/>
+      </w:pPr>
+      <w:rPr>
+        <w:rFonts w:ascii="Courier New" w:hAnsi="Courier New" w:cs="Courier New" w:hint="default"/>
+      </w:rPr>
+    </w:lvl>
+    <w:lvl w:ilvl="5" w:tplc="04090005" w:tentative="1">
+      <w:start w:val="1"/>
+      <w:numFmt w:val="bullet"/>
+      <w:lvlText w:val=""/>
+      <w:lvlJc w:val="left"/>
+      <w:pPr>
+        <w:ind w:left="4320" w:hanging="360"/>
+      </w:pPr>
+      <w:rPr>
+        <w:rFonts w:ascii="Wingdings" w:hAnsi="Wingdings" w:hint="default"/>
+      </w:rPr>
+    </w:lvl>
+    <w:lvl w:ilvl="6" w:tplc="04090001" w:tentative="1">
+      <w:start w:val="1"/>
+      <w:numFmt w:val="bullet"/>
+      <w:lvlText w:val=""/>
+      <w:lvlJc w:val="left"/>
+      <w:pPr>
+        <w:ind w:left="5040" w:hanging="360"/>
+      </w:pPr>
+      <w:rPr>
+        <w:rFonts w:ascii="Symbol" w:hAnsi="Symbol" w:hint="default"/>
+      </w:rPr>
+    </w:lvl>
+    <w:lvl w:ilvl="7" w:tplc="04090003" w:tentative="1">
+      <w:start w:val="1"/>
+      <w:numFmt w:val="bullet"/>
+      <w:lvlText w:val="o"/>
+      <w:lvlJc w:val="left"/>
+      <w:pPr>
+        <w:ind w:left="5760" w:hanging="360"/>
+      </w:pPr>
+      <w:rPr>
+        <w:rFonts w:ascii="Courier New" w:hAnsi="Courier New" w:cs="Courier New" w:hint="default"/>
+      </w:rPr>
+    </w:lvl>
+    <w:lvl w:ilvl="8" w:tplc="04090005" w:tentative="1">
+      <w:start w:val="1"/>
+      <w:numFmt w:val="bullet"/>
+      <w:lvlText w:val=""/>
+      <w:lvlJc w:val="left"/>
+      <w:pPr>
+        <w:ind w:left="6480" w:hanging="360"/>
+      </w:pPr>
+      <w:rPr>
+        <w:rFonts w:ascii="Wingdings" w:hAnsi="Wingdings" w:hint="default"/>
+      </w:rPr>
+    </w:lvl>
+  </w:abstractNum>
+  <w:abstractNum w:abstractNumId="4" w15:restartNumberingAfterBreak="0">
     <w:nsid w:val="4D0451AE"/>
     <w:multiLevelType w:val="multilevel"/>
     <w:tmpl w:val="AE965750"/>
@@ -618,10 +913,13 @@
     <w:abstractNumId w:val="1"/>
   </w:num>
   <w:num w:numId="3" w16cid:durableId="2119448347">
-    <w:abstractNumId w:val="3"/>
+    <w:abstractNumId w:val="4"/>
   </w:num>
   <w:num w:numId="4" w16cid:durableId="585654828">
     <w:abstractNumId w:val="2"/>
+  </w:num>
+  <w:num w:numId="5" w16cid:durableId="1718241973">
+    <w:abstractNumId w:val="3"/>
   </w:num>
 </w:numbering>
 </file>
@@ -1229,7 +1527,6 @@
   <w:style w:type="character" w:default="1" w:styleId="DefaultParagraphFont">
     <w:name w:val="Default Paragraph Font"/>
     <w:uiPriority w:val="1"/>
-    <w:semiHidden/>
     <w:unhideWhenUsed/>
   </w:style>
   <w:style w:type="table" w:default="1" w:styleId="TableNormal">

</xml_diff>